<commit_message>
break out processing of contingency tables and statistics generation
</commit_message>
<xml_diff>
--- a/documentation/FAERS_Processing_Instructions.docx
+++ b/documentation/FAERS_Processing_Instructions.docx
@@ -3634,10 +3634,16 @@
         <w:rPr>
           <w:lang w:val="en-US"/>
         </w:rPr>
-        <w:t>Run the derive_standard_all_drug_outcome_statistics.sql script  (run-time is around 1 hour and 45 minutes)</w:t>
+        <w:t>Run the deriv</w:t>
       </w:r>
       <w:bookmarkStart w:id="0" w:name="_GoBack"/>
       <w:bookmarkEnd w:id="0"/>
+      <w:r>
+        <w:rPr>
+          <w:lang w:val="en-US"/>
+        </w:rPr>
+        <w:t>e_standard_all_drug_outcome_statistics.sql script  (run-time is around 3 hour and 15 minutes)</w:t>
+      </w:r>
     </w:p>
     <w:sectPr>
       <w:pgSz w:w="12240" w:h="15819"/>
@@ -3793,10 +3799,10 @@
       </w:rPr>
     </w:lvl>
   </w:abstractNum>
-  <w:abstractNum w:abstractNumId="6">
-    <w:nsid w:val="00000006"/>
+  <w:abstractNum w:abstractNumId="3">
+    <w:nsid w:val="00000003"/>
     <w:multiLevelType w:val="multilevel"/>
-    <w:tmpl w:val="00000006"/>
+    <w:tmpl w:val="00000003"/>
     <w:lvl w:ilvl="0" w:tentative="1">
       <w:start w:val="1"/>
       <w:numFmt w:val="bullet"/>
@@ -3804,9 +3810,9 @@
       <w:lvlJc w:val="left"/>
       <w:pPr>
         <w:tabs>
-          <w:tab w:val="left" w:pos="720"/>
-        </w:tabs>
-        <w:ind w:left="720" w:hanging="360"/>
+          <w:tab w:val="left" w:pos="1140"/>
+        </w:tabs>
+        <w:ind w:left="1140" w:hanging="360"/>
       </w:pPr>
       <w:rPr>
         <w:rFonts w:hint="default" w:ascii="Symbol" w:hAnsi="Symbol" w:cs="Symbol"/>
@@ -3819,9 +3825,9 @@
       <w:lvlJc w:val="left"/>
       <w:pPr>
         <w:tabs>
-          <w:tab w:val="left" w:pos="1080"/>
-        </w:tabs>
-        <w:ind w:left="1080" w:hanging="360"/>
+          <w:tab w:val="left" w:pos="1500"/>
+        </w:tabs>
+        <w:ind w:left="1500" w:hanging="360"/>
       </w:pPr>
       <w:rPr>
         <w:rFonts w:hint="default" w:ascii="OpenSymbol" w:hAnsi="OpenSymbol" w:cs="OpenSymbol"/>
@@ -3834,9 +3840,9 @@
       <w:lvlJc w:val="left"/>
       <w:pPr>
         <w:tabs>
-          <w:tab w:val="left" w:pos="1440"/>
-        </w:tabs>
-        <w:ind w:left="1440" w:hanging="360"/>
+          <w:tab w:val="left" w:pos="1860"/>
+        </w:tabs>
+        <w:ind w:left="1860" w:hanging="360"/>
       </w:pPr>
       <w:rPr>
         <w:rFonts w:hint="default" w:ascii="OpenSymbol" w:hAnsi="OpenSymbol" w:cs="OpenSymbol"/>
@@ -3849,9 +3855,9 @@
       <w:lvlJc w:val="left"/>
       <w:pPr>
         <w:tabs>
-          <w:tab w:val="left" w:pos="1800"/>
-        </w:tabs>
-        <w:ind w:left="1800" w:hanging="360"/>
+          <w:tab w:val="left" w:pos="2220"/>
+        </w:tabs>
+        <w:ind w:left="2220" w:hanging="360"/>
       </w:pPr>
       <w:rPr>
         <w:rFonts w:hint="default" w:ascii="Symbol" w:hAnsi="Symbol" w:cs="Symbol"/>
@@ -3864,9 +3870,9 @@
       <w:lvlJc w:val="left"/>
       <w:pPr>
         <w:tabs>
-          <w:tab w:val="left" w:pos="2160"/>
-        </w:tabs>
-        <w:ind w:left="2160" w:hanging="360"/>
+          <w:tab w:val="left" w:pos="2580"/>
+        </w:tabs>
+        <w:ind w:left="2580" w:hanging="360"/>
       </w:pPr>
       <w:rPr>
         <w:rFonts w:hint="default" w:ascii="OpenSymbol" w:hAnsi="OpenSymbol" w:cs="OpenSymbol"/>
@@ -3879,9 +3885,9 @@
       <w:lvlJc w:val="left"/>
       <w:pPr>
         <w:tabs>
-          <w:tab w:val="left" w:pos="2520"/>
-        </w:tabs>
-        <w:ind w:left="2520" w:hanging="360"/>
+          <w:tab w:val="left" w:pos="2940"/>
+        </w:tabs>
+        <w:ind w:left="2940" w:hanging="360"/>
       </w:pPr>
       <w:rPr>
         <w:rFonts w:hint="default" w:ascii="OpenSymbol" w:hAnsi="OpenSymbol" w:cs="OpenSymbol"/>
@@ -3894,9 +3900,9 @@
       <w:lvlJc w:val="left"/>
       <w:pPr>
         <w:tabs>
-          <w:tab w:val="left" w:pos="2880"/>
-        </w:tabs>
-        <w:ind w:left="2880" w:hanging="360"/>
+          <w:tab w:val="left" w:pos="3300"/>
+        </w:tabs>
+        <w:ind w:left="3300" w:hanging="360"/>
       </w:pPr>
       <w:rPr>
         <w:rFonts w:hint="default" w:ascii="Symbol" w:hAnsi="Symbol" w:cs="Symbol"/>
@@ -3909,9 +3915,9 @@
       <w:lvlJc w:val="left"/>
       <w:pPr>
         <w:tabs>
-          <w:tab w:val="left" w:pos="3240"/>
-        </w:tabs>
-        <w:ind w:left="3240" w:hanging="360"/>
+          <w:tab w:val="left" w:pos="3660"/>
+        </w:tabs>
+        <w:ind w:left="3660" w:hanging="360"/>
       </w:pPr>
       <w:rPr>
         <w:rFonts w:hint="default" w:ascii="OpenSymbol" w:hAnsi="OpenSymbol" w:cs="OpenSymbol"/>
@@ -3924,9 +3930,9 @@
       <w:lvlJc w:val="left"/>
       <w:pPr>
         <w:tabs>
-          <w:tab w:val="left" w:pos="3600"/>
-        </w:tabs>
-        <w:ind w:left="3600" w:hanging="360"/>
+          <w:tab w:val="left" w:pos="4020"/>
+        </w:tabs>
+        <w:ind w:left="4020" w:hanging="360"/>
       </w:pPr>
       <w:rPr>
         <w:rFonts w:hint="default" w:ascii="OpenSymbol" w:hAnsi="OpenSymbol" w:cs="OpenSymbol"/>
@@ -4064,10 +4070,10 @@
       </w:pPr>
     </w:lvl>
   </w:abstractNum>
-  <w:abstractNum w:abstractNumId="3">
-    <w:nsid w:val="00000003"/>
+  <w:abstractNum w:abstractNumId="6">
+    <w:nsid w:val="00000006"/>
     <w:multiLevelType w:val="multilevel"/>
-    <w:tmpl w:val="00000003"/>
+    <w:tmpl w:val="00000006"/>
     <w:lvl w:ilvl="0" w:tentative="1">
       <w:start w:val="1"/>
       <w:numFmt w:val="bullet"/>
@@ -4075,9 +4081,9 @@
       <w:lvlJc w:val="left"/>
       <w:pPr>
         <w:tabs>
-          <w:tab w:val="left" w:pos="1140"/>
-        </w:tabs>
-        <w:ind w:left="1140" w:hanging="360"/>
+          <w:tab w:val="left" w:pos="720"/>
+        </w:tabs>
+        <w:ind w:left="720" w:hanging="360"/>
       </w:pPr>
       <w:rPr>
         <w:rFonts w:hint="default" w:ascii="Symbol" w:hAnsi="Symbol" w:cs="Symbol"/>
@@ -4090,9 +4096,9 @@
       <w:lvlJc w:val="left"/>
       <w:pPr>
         <w:tabs>
-          <w:tab w:val="left" w:pos="1500"/>
-        </w:tabs>
-        <w:ind w:left="1500" w:hanging="360"/>
+          <w:tab w:val="left" w:pos="1080"/>
+        </w:tabs>
+        <w:ind w:left="1080" w:hanging="360"/>
       </w:pPr>
       <w:rPr>
         <w:rFonts w:hint="default" w:ascii="OpenSymbol" w:hAnsi="OpenSymbol" w:cs="OpenSymbol"/>
@@ -4105,9 +4111,9 @@
       <w:lvlJc w:val="left"/>
       <w:pPr>
         <w:tabs>
-          <w:tab w:val="left" w:pos="1860"/>
-        </w:tabs>
-        <w:ind w:left="1860" w:hanging="360"/>
+          <w:tab w:val="left" w:pos="1440"/>
+        </w:tabs>
+        <w:ind w:left="1440" w:hanging="360"/>
       </w:pPr>
       <w:rPr>
         <w:rFonts w:hint="default" w:ascii="OpenSymbol" w:hAnsi="OpenSymbol" w:cs="OpenSymbol"/>
@@ -4120,9 +4126,9 @@
       <w:lvlJc w:val="left"/>
       <w:pPr>
         <w:tabs>
-          <w:tab w:val="left" w:pos="2220"/>
-        </w:tabs>
-        <w:ind w:left="2220" w:hanging="360"/>
+          <w:tab w:val="left" w:pos="1800"/>
+        </w:tabs>
+        <w:ind w:left="1800" w:hanging="360"/>
       </w:pPr>
       <w:rPr>
         <w:rFonts w:hint="default" w:ascii="Symbol" w:hAnsi="Symbol" w:cs="Symbol"/>
@@ -4135,9 +4141,9 @@
       <w:lvlJc w:val="left"/>
       <w:pPr>
         <w:tabs>
-          <w:tab w:val="left" w:pos="2580"/>
-        </w:tabs>
-        <w:ind w:left="2580" w:hanging="360"/>
+          <w:tab w:val="left" w:pos="2160"/>
+        </w:tabs>
+        <w:ind w:left="2160" w:hanging="360"/>
       </w:pPr>
       <w:rPr>
         <w:rFonts w:hint="default" w:ascii="OpenSymbol" w:hAnsi="OpenSymbol" w:cs="OpenSymbol"/>
@@ -4150,9 +4156,9 @@
       <w:lvlJc w:val="left"/>
       <w:pPr>
         <w:tabs>
-          <w:tab w:val="left" w:pos="2940"/>
-        </w:tabs>
-        <w:ind w:left="2940" w:hanging="360"/>
+          <w:tab w:val="left" w:pos="2520"/>
+        </w:tabs>
+        <w:ind w:left="2520" w:hanging="360"/>
       </w:pPr>
       <w:rPr>
         <w:rFonts w:hint="default" w:ascii="OpenSymbol" w:hAnsi="OpenSymbol" w:cs="OpenSymbol"/>
@@ -4165,9 +4171,9 @@
       <w:lvlJc w:val="left"/>
       <w:pPr>
         <w:tabs>
-          <w:tab w:val="left" w:pos="3300"/>
-        </w:tabs>
-        <w:ind w:left="3300" w:hanging="360"/>
+          <w:tab w:val="left" w:pos="2880"/>
+        </w:tabs>
+        <w:ind w:left="2880" w:hanging="360"/>
       </w:pPr>
       <w:rPr>
         <w:rFonts w:hint="default" w:ascii="Symbol" w:hAnsi="Symbol" w:cs="Symbol"/>
@@ -4180,9 +4186,9 @@
       <w:lvlJc w:val="left"/>
       <w:pPr>
         <w:tabs>
-          <w:tab w:val="left" w:pos="3660"/>
-        </w:tabs>
-        <w:ind w:left="3660" w:hanging="360"/>
+          <w:tab w:val="left" w:pos="3240"/>
+        </w:tabs>
+        <w:ind w:left="3240" w:hanging="360"/>
       </w:pPr>
       <w:rPr>
         <w:rFonts w:hint="default" w:ascii="OpenSymbol" w:hAnsi="OpenSymbol" w:cs="OpenSymbol"/>
@@ -4195,9 +4201,9 @@
       <w:lvlJc w:val="left"/>
       <w:pPr>
         <w:tabs>
-          <w:tab w:val="left" w:pos="4020"/>
-        </w:tabs>
-        <w:ind w:left="4020" w:hanging="360"/>
+          <w:tab w:val="left" w:pos="3600"/>
+        </w:tabs>
+        <w:ind w:left="3600" w:hanging="360"/>
       </w:pPr>
       <w:rPr>
         <w:rFonts w:hint="default" w:ascii="OpenSymbol" w:hAnsi="OpenSymbol" w:cs="OpenSymbol"/>
@@ -5289,7 +5295,7 @@
     <w:lsdException w:uiPriority="99" w:name="Body Text Indent 2"/>
     <w:lsdException w:uiPriority="99" w:name="Body Text Indent 3"/>
     <w:lsdException w:uiPriority="99" w:name="Block Text"/>
-    <w:lsdException w:uiPriority="99" w:name="Hyperlink"/>
+    <w:lsdException w:uiPriority="99" w:semiHidden="0" w:name="Hyperlink"/>
     <w:lsdException w:uiPriority="99" w:name="FollowedHyperlink"/>
     <w:lsdException w:uiPriority="99" w:name="Strong"/>
     <w:lsdException w:uiPriority="99" w:name="Emphasis"/>

</xml_diff>

<commit_message>
fixed create_current & create_legacy script names
</commit_message>
<xml_diff>
--- a/documentation/FAERS_Processing_Instructions.docx
+++ b/documentation/FAERS_Processing_Instructions.docx
@@ -65,10 +65,7 @@
         </w:numPr>
       </w:pPr>
       <w:r>
-        <w:t>System Prerequisit</w:t>
-      </w:r>
-      <w:r>
-        <w:t>es</w:t>
+        <w:t>System Prerequisites</w:t>
       </w:r>
     </w:p>
     <w:p/>
@@ -149,10 +146,7 @@
         </w:numPr>
       </w:pPr>
       <w:r>
-        <w:t>Re</w:t>
-      </w:r>
-      <w:r>
-        <w:t>ference Data Prerequisites</w:t>
+        <w:t>Reference Data Prerequisites</w:t>
       </w:r>
     </w:p>
     <w:p>
@@ -285,12 +279,7 @@
         </w:tabs>
       </w:pPr>
       <w:r>
-        <w:t>Load the EU dru</w:t>
-      </w:r>
-      <w:bookmarkStart w:id="0" w:name="_GoBack"/>
-      <w:bookmarkEnd w:id="0"/>
-      <w:r>
-        <w:t>g name/active ingredient reference table by running the script:</w:t>
+        <w:t>Load the EU drug name/active ingredient reference table by running the script:</w:t>
       </w:r>
     </w:p>
     <w:p>
@@ -325,10 +314,7 @@
         </w:rPr>
       </w:pPr>
       <w:r>
-        <w:t>Load the latest available OHDSI CDMV5 Vocabulary tables into a separate PostgreSQL schema (e.g. cdmv5).  The data files and the PostgreSQL table load s</w:t>
-      </w:r>
-      <w:r>
-        <w:t xml:space="preserve">cripts are available from the  </w:t>
+        <w:t xml:space="preserve">Load the latest available OHDSI CDMV5 Vocabulary tables into a separate PostgreSQL schema (e.g. cdmv5).  The data files and the PostgreSQL table load scripts are available from the  </w:t>
       </w:r>
       <w:hyperlink r:id="rId9">
         <w:r>
@@ -514,10 +500,13 @@
         </w:tabs>
       </w:pPr>
       <w:r>
-        <w:t>create_current_all_i</w:t>
-      </w:r>
-      <w:r>
-        <w:t>ndi_data_files_with_filename_column.sh</w:t>
+        <w:t>cr</w:t>
+      </w:r>
+      <w:r>
+        <w:t>eate_current_all_indi_data_file</w:t>
+      </w:r>
+      <w:r>
+        <w:t>_with_filename_column.sh</w:t>
       </w:r>
     </w:p>
     <w:p>
@@ -531,7 +520,13 @@
         </w:tabs>
       </w:pPr>
       <w:r>
-        <w:t>create_current_all_outc_data_files_with_filename_column.sh</w:t>
+        <w:t>cr</w:t>
+      </w:r>
+      <w:r>
+        <w:t>eate_current_all_outc_data_file</w:t>
+      </w:r>
+      <w:r>
+        <w:t>_with_filename_column.sh</w:t>
       </w:r>
     </w:p>
     <w:p>
@@ -559,7 +554,13 @@
         </w:tabs>
       </w:pPr>
       <w:r>
-        <w:t>create_current_all_rpsr_data_files_with_filename_column.sh</w:t>
+        <w:t>cr</w:t>
+      </w:r>
+      <w:r>
+        <w:t>eate_current_all_rpsr_data_file</w:t>
+      </w:r>
+      <w:r>
+        <w:t>_with_filename_column.sh</w:t>
       </w:r>
     </w:p>
     <w:p>
@@ -573,10 +574,13 @@
         </w:tabs>
       </w:pPr>
       <w:r>
-        <w:t>create_current_all_ther_data_files_with_</w:t>
-      </w:r>
-      <w:r>
-        <w:t>filename_column.sh</w:t>
+        <w:t>cr</w:t>
+      </w:r>
+      <w:r>
+        <w:t>eate_current_all_ther_data_file</w:t>
+      </w:r>
+      <w:r>
+        <w:t>_with_filename_column.sh</w:t>
       </w:r>
     </w:p>
     <w:p>
@@ -766,10 +770,7 @@
         </w:numPr>
       </w:pPr>
       <w:r>
-        <w:t xml:space="preserve">Combine the legacy data individual files into combined </w:t>
-      </w:r>
-      <w:r>
-        <w:t>files to load</w:t>
+        <w:t>Combine the legacy data individual files into combined files to load</w:t>
       </w:r>
     </w:p>
     <w:p/>
@@ -831,7 +832,13 @@
         </w:tabs>
       </w:pPr>
       <w:r>
-        <w:t>create_legacy_all_indi_data_files_with_filename_column.sh</w:t>
+        <w:t>c</w:t>
+      </w:r>
+      <w:r>
+        <w:t>reate_legacy_all_indi_data_file</w:t>
+      </w:r>
+      <w:r>
+        <w:t>_with_filename_column.sh</w:t>
       </w:r>
     </w:p>
     <w:p>
@@ -845,7 +852,13 @@
         </w:tabs>
       </w:pPr>
       <w:r>
-        <w:t>create_legacy_all_outc_data_files_with_filename_column.sh</w:t>
+        <w:t>c</w:t>
+      </w:r>
+      <w:r>
+        <w:t>reate_legacy_all_outc_data_file</w:t>
+      </w:r>
+      <w:r>
+        <w:t>_with_filename_column.sh</w:t>
       </w:r>
     </w:p>
     <w:p>
@@ -859,7 +872,13 @@
         </w:tabs>
       </w:pPr>
       <w:r>
-        <w:t>create_legacy_all_reac_data_files_with_filename_column.sh</w:t>
+        <w:t>create_legacy_all_reac_d</w:t>
+      </w:r>
+      <w:r>
+        <w:t>ata_file</w:t>
+      </w:r>
+      <w:r>
+        <w:t>_with_filename_column.sh</w:t>
       </w:r>
     </w:p>
     <w:p>
@@ -873,7 +892,13 @@
         </w:tabs>
       </w:pPr>
       <w:r>
-        <w:t>create_legacy_all_rpsr_data_files_with_filename_column.sh</w:t>
+        <w:t>c</w:t>
+      </w:r>
+      <w:r>
+        <w:t>reate_legacy_all_rpsr_data_file</w:t>
+      </w:r>
+      <w:r>
+        <w:t>_with_filename_column.sh</w:t>
       </w:r>
     </w:p>
     <w:p>
@@ -887,7 +912,13 @@
         </w:tabs>
       </w:pPr>
       <w:r>
-        <w:t>create_legacy_all_ther_data_files_with_filename_column.sh</w:t>
+        <w:t>c</w:t>
+      </w:r>
+      <w:r>
+        <w:t>reate_legacy_all_ther_data_file</w:t>
+      </w:r>
+      <w:r>
+        <w:t>_with_filename_column.sh</w:t>
       </w:r>
     </w:p>
     <w:p>
@@ -899,10 +930,12 @@
         </w:numPr>
       </w:pPr>
       <w:r>
-        <w:t xml:space="preserve">Create legacy data </w:t>
-      </w:r>
-      <w:r>
-        <w:t>staging tables and Load data from each file</w:t>
+        <w:t>Create legacy data staging tabl</w:t>
+      </w:r>
+      <w:bookmarkStart w:id="0" w:name="_GoBack"/>
+      <w:bookmarkEnd w:id="0"/>
+      <w:r>
+        <w:t>es and Load data from each file</w:t>
       </w:r>
     </w:p>
     <w:p/>
@@ -1000,10 +1033,7 @@
       </w:pPr>
       <w:proofErr w:type="spellStart"/>
       <w:r>
-        <w:t>load_legacy_ther_</w:t>
-      </w:r>
-      <w:r>
-        <w:t>table.sql</w:t>
+        <w:t>load_legacy_ther_table.sql</w:t>
       </w:r>
       <w:proofErr w:type="spellEnd"/>
     </w:p>
@@ -1024,10 +1054,7 @@
         </w:numPr>
       </w:pPr>
       <w:r>
-        <w:t>De-duplicate cases</w:t>
-      </w:r>
-      <w:r>
-        <w:t xml:space="preserve"> </w:t>
+        <w:t xml:space="preserve">De-duplicate cases </w:t>
       </w:r>
     </w:p>
     <w:p/>
@@ -1045,10 +1072,7 @@
         </w:numPr>
       </w:pPr>
       <w:r>
-        <w:t>Single value imputation of demographic keys followed by</w:t>
-      </w:r>
-      <w:r>
-        <w:t xml:space="preserve"> removal of duplicate cases first based on demographic key fields and then based on case id.</w:t>
+        <w:t>Single value imputation of demographic keys followed by removal of duplicate cases first based on demographic key fields and then based on case id.</w:t>
       </w:r>
     </w:p>
     <w:p/>
@@ -1064,10 +1088,7 @@
         <w:ind w:left="420" w:hanging="420"/>
       </w:pPr>
       <w:r>
-        <w:t>Run t</w:t>
-      </w:r>
-      <w:r>
-        <w:t xml:space="preserve">he </w:t>
+        <w:t xml:space="preserve">Run the </w:t>
       </w:r>
       <w:proofErr w:type="spellStart"/>
       <w:r>
@@ -1208,10 +1229,7 @@
       </w:r>
       <w:proofErr w:type="spellStart"/>
       <w:r>
-        <w:t>conc</w:t>
-      </w:r>
-      <w:r>
-        <w:t>ept_name</w:t>
+        <w:t>concept_name</w:t>
       </w:r>
       <w:proofErr w:type="spellEnd"/>
       <w:r>
@@ -1478,10 +1496,7 @@
         </w:tabs>
       </w:pPr>
       <w:r>
-        <w:t>The NDA number mapping section of the SQL script generate</w:t>
-      </w:r>
-      <w:r>
-        <w:t xml:space="preserve">s the </w:t>
+        <w:t xml:space="preserve">The NDA number mapping section of the SQL script generates the </w:t>
       </w:r>
       <w:proofErr w:type="spellStart"/>
       <w:r>
@@ -1672,10 +1687,7 @@
       </w:r>
       <w:proofErr w:type="spellEnd"/>
       <w:r>
-        <w:t xml:space="preserve">  FROM </w:t>
-      </w:r>
-      <w:r>
-        <w:t>COMBINED_DRUG_MAPPING WHERE CONCEPT_ID IS NULL;</w:t>
+        <w:t xml:space="preserve">  FROM COMBINED_DRUG_MAPPING WHERE CONCEPT_ID IS NULL;</w:t>
       </w:r>
     </w:p>
     <w:p>
@@ -1744,10 +1756,7 @@
         </w:tabs>
       </w:pPr>
       <w:r>
-        <w:t>Import the US</w:t>
-      </w:r>
-      <w:r>
-        <w:t xml:space="preserve">AGI results data file back into a PostgreSQL table called </w:t>
+        <w:t xml:space="preserve">Import the USAGI results data file back into a PostgreSQL table called </w:t>
       </w:r>
       <w:proofErr w:type="spellStart"/>
       <w:r>
@@ -1830,10 +1839,7 @@
       </w:r>
       <w:proofErr w:type="spellEnd"/>
       <w:r>
-        <w:t xml:space="preserve"> </w:t>
-      </w:r>
-      <w:r>
-        <w:t xml:space="preserve">to </w:t>
+        <w:t xml:space="preserve"> to </w:t>
       </w:r>
       <w:proofErr w:type="gramStart"/>
       <w:r>
@@ -1928,10 +1934,7 @@
       </w:r>
       <w:proofErr w:type="spellEnd"/>
       <w:r>
-        <w:t xml:space="preserve"> table with the origina</w:t>
-      </w:r>
-      <w:r>
-        <w:t xml:space="preserve">l drug name and the associated standard </w:t>
+        <w:t xml:space="preserve"> table with the original drug name and the associated standard </w:t>
       </w:r>
       <w:proofErr w:type="spellStart"/>
       <w:r>
@@ -2014,10 +2017,7 @@
         </w:numPr>
       </w:pPr>
       <w:r>
-        <w:t xml:space="preserve">Derive </w:t>
-      </w:r>
-      <w:r>
-        <w:t>standard outcome category (FAERS outcome)</w:t>
+        <w:t>Derive standard outcome category (FAERS outcome)</w:t>
       </w:r>
     </w:p>
     <w:p/>
@@ -2031,10 +2031,7 @@
       </w:r>
       <w:proofErr w:type="spellEnd"/>
       <w:r>
-        <w:t>) for the curr</w:t>
-      </w:r>
-      <w:r>
-        <w:t xml:space="preserve">ent data </w:t>
+        <w:t xml:space="preserve">) for the current data </w:t>
       </w:r>
       <w:proofErr w:type="spellStart"/>
       <w:r>
@@ -2098,16 +2095,7 @@
         </w:numPr>
       </w:pPr>
       <w:r>
-        <w:t xml:space="preserve">Derive </w:t>
-      </w:r>
-      <w:r>
-        <w:t>standard drug</w:t>
-      </w:r>
-      <w:r>
-        <w:t xml:space="preserve"> indication</w:t>
-      </w:r>
-      <w:r>
-        <w:t xml:space="preserve"> from </w:t>
+        <w:t xml:space="preserve">Derive standard drug indication from </w:t>
       </w:r>
       <w:proofErr w:type="spellStart"/>
       <w:r>
@@ -2139,10 +2127,7 @@
         </w:tabs>
       </w:pPr>
       <w:r>
-        <w:t>Convert the FAERS indication</w:t>
-      </w:r>
-      <w:r>
-        <w:t xml:space="preserve"> </w:t>
+        <w:t xml:space="preserve">Convert the FAERS indication </w:t>
       </w:r>
       <w:proofErr w:type="spellStart"/>
       <w:r>
@@ -2223,23 +2208,11 @@
         </w:numPr>
       </w:pPr>
       <w:r>
-        <w:t xml:space="preserve">Derive </w:t>
-      </w:r>
-      <w:r>
-        <w:t xml:space="preserve">standard </w:t>
-      </w:r>
-      <w:r>
-        <w:t xml:space="preserve">case </w:t>
-      </w:r>
-      <w:r>
-        <w:t xml:space="preserve">outcome (FAERS reaction) from </w:t>
-      </w:r>
-      <w:proofErr w:type="spellStart"/>
-      <w:r>
-        <w:t>Me</w:t>
-      </w:r>
-      <w:r>
-        <w:t>dDRA</w:t>
+        <w:t xml:space="preserve">Derive standard case outcome (FAERS reaction) from </w:t>
+      </w:r>
+      <w:proofErr w:type="spellStart"/>
+      <w:r>
+        <w:t>MedDRA</w:t>
       </w:r>
       <w:proofErr w:type="spellEnd"/>
       <w:r>
@@ -2322,14 +2295,7 @@
           <w:b/>
           <w:bCs/>
         </w:rPr>
-        <w:t>derive_</w:t>
-      </w:r>
-      <w:r>
-        <w:rPr>
-          <w:b/>
-          <w:bCs/>
-        </w:rPr>
-        <w:t>standard_case_outcome.sql</w:t>
+        <w:t>derive_standard_case_outcome.sql</w:t>
       </w:r>
       <w:proofErr w:type="spellEnd"/>
       <w:r>
@@ -2355,10 +2321,7 @@
         </w:numPr>
       </w:pPr>
       <w:r>
-        <w:t xml:space="preserve">Derive </w:t>
-      </w:r>
-      <w:r>
-        <w:t xml:space="preserve">standard drug outcome (FAERS reaction) counts </w:t>
+        <w:t xml:space="preserve">Derive standard drug outcome (FAERS reaction) counts </w:t>
       </w:r>
     </w:p>
     <w:p/>
@@ -2459,13 +2422,7 @@
         </w:numPr>
       </w:pPr>
       <w:r>
-        <w:t xml:space="preserve">Derive </w:t>
-      </w:r>
-      <w:r>
-        <w:t xml:space="preserve">standard drug outcome (FAERS reaction) </w:t>
-      </w:r>
-      <w:r>
-        <w:t>2x2 contingency tables</w:t>
+        <w:t>Derive standard drug outcome (FAERS reaction) 2x2 contingency tables</w:t>
       </w:r>
     </w:p>
     <w:p/>
@@ -2493,10 +2450,7 @@
       </w:r>
       <w:proofErr w:type="spellStart"/>
       <w:r>
-        <w:t>standard_drug_ou</w:t>
-      </w:r>
-      <w:r>
-        <w:t>tcome_contingency_table</w:t>
+        <w:t>standard_drug_outcome_contingency_table</w:t>
       </w:r>
       <w:proofErr w:type="spellEnd"/>
     </w:p>
@@ -2556,16 +2510,7 @@
         </w:numPr>
       </w:pPr>
       <w:r>
-        <w:t xml:space="preserve">Derive </w:t>
-      </w:r>
-      <w:r>
-        <w:t xml:space="preserve">standard drug outcome (FAERS reaction) </w:t>
-      </w:r>
-      <w:r>
-        <w:t>statistics</w:t>
-      </w:r>
-      <w:r>
-        <w:t xml:space="preserve"> </w:t>
+        <w:t xml:space="preserve">Derive standard drug outcome (FAERS reaction) statistics </w:t>
       </w:r>
     </w:p>
     <w:p/>
@@ -2576,10 +2521,7 @@
         </w:tabs>
       </w:pPr>
       <w:r>
-        <w:t>Compute the PRR, ROR and associated 95% CI limit statistics in a</w:t>
-      </w:r>
-      <w:r>
-        <w:t xml:space="preserve"> new table called </w:t>
+        <w:t xml:space="preserve">Compute the PRR, ROR and associated 95% CI limit statistics in a new table called </w:t>
       </w:r>
       <w:proofErr w:type="spellStart"/>
       <w:r>

</xml_diff>

<commit_message>
added instructions for two scripts
</commit_message>
<xml_diff>
--- a/documentation/FAERS_Processing_Instructions.docx
+++ b/documentation/FAERS_Processing_Instructions.docx
@@ -1,6 +1,6 @@
 
 <file path=word/document.xml><?xml version="1.0" encoding="utf-8"?>
-<w:document xmlns:wpc="http://schemas.microsoft.com/office/word/2010/wordprocessingCanvas" xmlns:mo="http://schemas.microsoft.com/office/mac/office/2008/main" xmlns:mc="http://schemas.openxmlformats.org/markup-compatibility/2006" xmlns:mv="urn:schemas-microsoft-com:mac:vml" xmlns:o="urn:schemas-microsoft-com:office:office" xmlns:r="http://schemas.openxmlformats.org/officeDocument/2006/relationships" xmlns:m="http://schemas.openxmlformats.org/officeDocument/2006/math" xmlns:v="urn:schemas-microsoft-com:vml" xmlns:wp14="http://schemas.microsoft.com/office/word/2010/wordprocessingDrawing" xmlns:wp="http://schemas.openxmlformats.org/drawingml/2006/wordprocessingDrawing" xmlns:w10="urn:schemas-microsoft-com:office:word" xmlns:w="http://schemas.openxmlformats.org/wordprocessingml/2006/main" xmlns:w14="http://schemas.microsoft.com/office/word/2010/wordml" xmlns:w15="http://schemas.microsoft.com/office/word/2012/wordml" xmlns:wpg="http://schemas.microsoft.com/office/word/2010/wordprocessingGroup" xmlns:wpi="http://schemas.microsoft.com/office/word/2010/wordprocessingInk" xmlns:wne="http://schemas.microsoft.com/office/word/2006/wordml" xmlns:wps="http://schemas.microsoft.com/office/word/2010/wordprocessingShape" mc:Ignorable="w14 w15 wp14">
+<w:document xmlns:wpc="http://schemas.microsoft.com/office/word/2010/wordprocessingCanvas" xmlns:cx="http://schemas.microsoft.com/office/drawing/2014/chartex" xmlns:cx1="http://schemas.microsoft.com/office/drawing/2015/9/8/chartex" xmlns:cx2="http://schemas.microsoft.com/office/drawing/2015/10/21/chartex" xmlns:mc="http://schemas.openxmlformats.org/markup-compatibility/2006" xmlns:o="urn:schemas-microsoft-com:office:office" xmlns:r="http://schemas.openxmlformats.org/officeDocument/2006/relationships" xmlns:m="http://schemas.openxmlformats.org/officeDocument/2006/math" xmlns:v="urn:schemas-microsoft-com:vml" xmlns:wp14="http://schemas.microsoft.com/office/word/2010/wordprocessingDrawing" xmlns:wp="http://schemas.openxmlformats.org/drawingml/2006/wordprocessingDrawing" xmlns:w10="urn:schemas-microsoft-com:office:word" xmlns:w="http://schemas.openxmlformats.org/wordprocessingml/2006/main" xmlns:w14="http://schemas.microsoft.com/office/word/2010/wordml" xmlns:w15="http://schemas.microsoft.com/office/word/2012/wordml" xmlns:w16se="http://schemas.microsoft.com/office/word/2015/wordml/symex" xmlns:wpg="http://schemas.microsoft.com/office/word/2010/wordprocessingGroup" xmlns:wpi="http://schemas.microsoft.com/office/word/2010/wordprocessingInk" xmlns:wne="http://schemas.microsoft.com/office/word/2006/wordml" xmlns:wps="http://schemas.microsoft.com/office/word/2010/wordprocessingShape" mc:Ignorable="w14 w15 w16se wp14">
   <w:body>
     <w:p>
       <w:pPr>
@@ -1805,7 +1805,7 @@
         <w:shd w:val="clear" w:color="auto" w:fill="FFFFFF"/>
         <w:suppressAutoHyphens w:val="0"/>
         <w:rPr>
-          <w:rFonts w:ascii="Arial" w:eastAsia="Times New Roman" w:hAnsi="Arial" w:cs="Arial" w:hint="eastAsia"/>
+          <w:rFonts w:ascii="Arial" w:eastAsia="Times New Roman" w:hAnsi="Arial" w:cs="Arial"/>
           <w:color w:val="222222"/>
           <w:sz w:val="19"/>
           <w:szCs w:val="19"/>
@@ -2106,12 +2106,7 @@
         <w:t xml:space="preserve"> in USAGI </w:t>
       </w:r>
       <w:r>
-        <w:t>prioritized by descending frequency of oc</w:t>
-      </w:r>
-      <w:bookmarkStart w:id="0" w:name="_GoBack"/>
-      <w:bookmarkEnd w:id="0"/>
-      <w:r>
-        <w:t>currence and</w:t>
+        <w:t>prioritized by descending frequency of occurrence and</w:t>
       </w:r>
       <w:r>
         <w:t xml:space="preserve"> export the results to a file.</w:t>
@@ -2445,10 +2440,7 @@
       </w:r>
       <w:proofErr w:type="spellEnd"/>
       <w:r>
-        <w:t xml:space="preserve"> script SQL script</w:t>
-      </w:r>
-      <w:r>
-        <w:t xml:space="preserve"> will </w:t>
+        <w:t xml:space="preserve"> script SQL script will </w:t>
       </w:r>
       <w:r>
         <w:t xml:space="preserve">set the </w:t>
@@ -3197,6 +3189,149 @@
       <w:r>
         <w:t xml:space="preserve"> script. </w:t>
       </w:r>
+    </w:p>
+    <w:p>
+      <w:pPr>
+        <w:pStyle w:val="Heading21"/>
+      </w:pPr>
+      <w:r>
+        <w:lastRenderedPageBreak/>
+        <w:t>Create standard drug outcome drill down table</w:t>
+      </w:r>
+    </w:p>
+    <w:p/>
+    <w:p>
+      <w:r>
+        <w:t xml:space="preserve">Create </w:t>
+      </w:r>
+      <w:proofErr w:type="spellStart"/>
+      <w:r>
+        <w:t>standard_drug_outcome_drilldown</w:t>
+      </w:r>
+      <w:proofErr w:type="spellEnd"/>
+      <w:r>
+        <w:t xml:space="preserve"> table for use in joins to get all cases for a drug/outcome pair count</w:t>
+      </w:r>
+    </w:p>
+    <w:p>
+      <w:pPr>
+        <w:numPr>
+          <w:ilvl w:val="0"/>
+          <w:numId w:val="7"/>
+        </w:numPr>
+        <w:tabs>
+          <w:tab w:val="left" w:pos="425"/>
+        </w:tabs>
+      </w:pPr>
+      <w:r>
+        <w:t xml:space="preserve">Run the </w:t>
+      </w:r>
+      <w:proofErr w:type="spellStart"/>
+      <w:r>
+        <w:rPr>
+          <w:b/>
+          <w:bCs/>
+        </w:rPr>
+        <w:t>derive_standard_drug_outcome_drilldown.sql</w:t>
+      </w:r>
+      <w:proofErr w:type="spellEnd"/>
+      <w:r>
+        <w:rPr>
+          <w:b/>
+          <w:bCs/>
+        </w:rPr>
+        <w:t xml:space="preserve"> </w:t>
+      </w:r>
+      <w:r>
+        <w:t xml:space="preserve">script. </w:t>
+      </w:r>
+    </w:p>
+    <w:p>
+      <w:pPr>
+        <w:pStyle w:val="Heading21"/>
+      </w:pPr>
+    </w:p>
+    <w:p>
+      <w:pPr>
+        <w:rPr>
+          <w:rFonts w:ascii="Arial" w:hAnsi="Arial" w:cs="Arial"/>
+          <w:b/>
+          <w:i/>
+          <w:sz w:val="28"/>
+        </w:rPr>
+      </w:pPr>
+      <w:r>
+        <w:rPr>
+          <w:rFonts w:ascii="Arial" w:hAnsi="Arial" w:cs="Arial"/>
+          <w:b/>
+          <w:i/>
+          <w:sz w:val="28"/>
+        </w:rPr>
+        <w:t xml:space="preserve">Copy standard output tables and source data tables </w:t>
+      </w:r>
+    </w:p>
+    <w:p>
+      <w:bookmarkStart w:id="0" w:name="_GoBack"/>
+      <w:bookmarkEnd w:id="0"/>
+    </w:p>
+    <w:p>
+      <w:r>
+        <w:t>Copy</w:t>
+      </w:r>
+      <w:r>
+        <w:t xml:space="preserve"> the standard output tables and the source data tables to the "standard" and "source" schemas</w:t>
+      </w:r>
+      <w:r>
+        <w:t xml:space="preserve">. The final output from the whole process consists of the tables in the “standard” and “source” schemas. All the tables in the “standard” schema are prefixed with “standard_” for consistency (they are the ‘standardized tables’). The “source” schema tables </w:t>
+      </w:r>
+      <w:r>
+        <w:t>contain the</w:t>
+      </w:r>
+      <w:r>
+        <w:t xml:space="preserve"> original source data.</w:t>
+      </w:r>
+    </w:p>
+    <w:p/>
+    <w:p>
+      <w:pPr>
+        <w:numPr>
+          <w:ilvl w:val="0"/>
+          <w:numId w:val="7"/>
+        </w:numPr>
+        <w:tabs>
+          <w:tab w:val="left" w:pos="425"/>
+        </w:tabs>
+      </w:pPr>
+      <w:r>
+        <w:t xml:space="preserve">Run the </w:t>
+      </w:r>
+      <w:proofErr w:type="spellStart"/>
+      <w:r>
+        <w:rPr>
+          <w:b/>
+          <w:bCs/>
+        </w:rPr>
+        <w:t>copy_tables_to_other_schemas.sql</w:t>
+      </w:r>
+      <w:proofErr w:type="spellEnd"/>
+      <w:r>
+        <w:rPr>
+          <w:b/>
+          <w:bCs/>
+        </w:rPr>
+        <w:t xml:space="preserve"> </w:t>
+      </w:r>
+      <w:r>
+        <w:t xml:space="preserve">script. </w:t>
+      </w:r>
+    </w:p>
+    <w:p>
+      <w:pPr>
+        <w:tabs>
+          <w:tab w:val="left" w:pos="425"/>
+        </w:tabs>
+        <w:ind w:left="360"/>
+      </w:pPr>
     </w:p>
     <w:p>
       <w:pPr>
@@ -3224,8 +3359,8 @@
 </file>
 
 <file path=word/numbering.xml><?xml version="1.0" encoding="utf-8"?>
-<w:numbering xmlns:wpc="http://schemas.microsoft.com/office/word/2010/wordprocessingCanvas" xmlns:mo="http://schemas.microsoft.com/office/mac/office/2008/main" xmlns:mc="http://schemas.openxmlformats.org/markup-compatibility/2006" xmlns:mv="urn:schemas-microsoft-com:mac:vml" xmlns:o="urn:schemas-microsoft-com:office:office" xmlns:r="http://schemas.openxmlformats.org/officeDocument/2006/relationships" xmlns:m="http://schemas.openxmlformats.org/officeDocument/2006/math" xmlns:v="urn:schemas-microsoft-com:vml" xmlns:wp14="http://schemas.microsoft.com/office/word/2010/wordprocessingDrawing" xmlns:wp="http://schemas.openxmlformats.org/drawingml/2006/wordprocessingDrawing" xmlns:w10="urn:schemas-microsoft-com:office:word" xmlns:w="http://schemas.openxmlformats.org/wordprocessingml/2006/main" xmlns:w14="http://schemas.microsoft.com/office/word/2010/wordml" xmlns:w15="http://schemas.microsoft.com/office/word/2012/wordml" xmlns:wpg="http://schemas.microsoft.com/office/word/2010/wordprocessingGroup" xmlns:wpi="http://schemas.microsoft.com/office/word/2010/wordprocessingInk" xmlns:wne="http://schemas.microsoft.com/office/word/2006/wordml" xmlns:wps="http://schemas.microsoft.com/office/word/2010/wordprocessingShape" mc:Ignorable="w14 w15 wp14">
-  <w:abstractNum w:abstractNumId="0">
+<w:numbering xmlns:wpc="http://schemas.microsoft.com/office/word/2010/wordprocessingCanvas" xmlns:cx="http://schemas.microsoft.com/office/drawing/2014/chartex" xmlns:cx1="http://schemas.microsoft.com/office/drawing/2015/9/8/chartex" xmlns:cx2="http://schemas.microsoft.com/office/drawing/2015/10/21/chartex" xmlns:mc="http://schemas.openxmlformats.org/markup-compatibility/2006" xmlns:o="urn:schemas-microsoft-com:office:office" xmlns:r="http://schemas.openxmlformats.org/officeDocument/2006/relationships" xmlns:m="http://schemas.openxmlformats.org/officeDocument/2006/math" xmlns:v="urn:schemas-microsoft-com:vml" xmlns:wp14="http://schemas.microsoft.com/office/word/2010/wordprocessingDrawing" xmlns:wp="http://schemas.openxmlformats.org/drawingml/2006/wordprocessingDrawing" xmlns:w10="urn:schemas-microsoft-com:office:word" xmlns:w="http://schemas.openxmlformats.org/wordprocessingml/2006/main" xmlns:w14="http://schemas.microsoft.com/office/word/2010/wordml" xmlns:w15="http://schemas.microsoft.com/office/word/2012/wordml" xmlns:w16se="http://schemas.microsoft.com/office/word/2015/wordml/symex" xmlns:wpg="http://schemas.microsoft.com/office/word/2010/wordprocessingGroup" xmlns:wpi="http://schemas.microsoft.com/office/word/2010/wordprocessingInk" xmlns:wne="http://schemas.microsoft.com/office/word/2006/wordml" xmlns:wps="http://schemas.microsoft.com/office/word/2010/wordprocessingShape" mc:Ignorable="w14 w15 w16se wp14">
+  <w:abstractNum w:abstractNumId="0" w15:restartNumberingAfterBreak="0">
     <w:nsid w:val="0BA746B5"/>
     <w:multiLevelType w:val="multilevel"/>
     <w:tmpl w:val="AC944A44"/>
@@ -3365,7 +3500,7 @@
       </w:rPr>
     </w:lvl>
   </w:abstractNum>
-  <w:abstractNum w:abstractNumId="1">
+  <w:abstractNum w:abstractNumId="1" w15:restartNumberingAfterBreak="0">
     <w:nsid w:val="2432578A"/>
     <w:multiLevelType w:val="multilevel"/>
     <w:tmpl w:val="19B454E4"/>
@@ -3505,7 +3640,7 @@
       </w:rPr>
     </w:lvl>
   </w:abstractNum>
-  <w:abstractNum w:abstractNumId="2">
+  <w:abstractNum w:abstractNumId="2" w15:restartNumberingAfterBreak="0">
     <w:nsid w:val="44CD2BF6"/>
     <w:multiLevelType w:val="multilevel"/>
     <w:tmpl w:val="70F4D9CA"/>
@@ -3618,7 +3753,7 @@
       </w:pPr>
     </w:lvl>
   </w:abstractNum>
-  <w:abstractNum w:abstractNumId="3">
+  <w:abstractNum w:abstractNumId="3" w15:restartNumberingAfterBreak="0">
     <w:nsid w:val="45CF5ECA"/>
     <w:multiLevelType w:val="multilevel"/>
     <w:tmpl w:val="801A046E"/>
@@ -3758,7 +3893,7 @@
       </w:rPr>
     </w:lvl>
   </w:abstractNum>
-  <w:abstractNum w:abstractNumId="4">
+  <w:abstractNum w:abstractNumId="4" w15:restartNumberingAfterBreak="0">
     <w:nsid w:val="49FC1BDC"/>
     <w:multiLevelType w:val="multilevel"/>
     <w:tmpl w:val="D978660E"/>
@@ -3898,7 +4033,7 @@
       </w:rPr>
     </w:lvl>
   </w:abstractNum>
-  <w:abstractNum w:abstractNumId="5">
+  <w:abstractNum w:abstractNumId="5" w15:restartNumberingAfterBreak="0">
     <w:nsid w:val="4DED51FA"/>
     <w:multiLevelType w:val="multilevel"/>
     <w:tmpl w:val="4F76C90C"/>
@@ -4038,7 +4173,7 @@
       </w:rPr>
     </w:lvl>
   </w:abstractNum>
-  <w:abstractNum w:abstractNumId="6">
+  <w:abstractNum w:abstractNumId="6" w15:restartNumberingAfterBreak="0">
     <w:nsid w:val="54C9754F"/>
     <w:multiLevelType w:val="multilevel"/>
     <w:tmpl w:val="43C08800"/>
@@ -4178,7 +4313,7 @@
       </w:rPr>
     </w:lvl>
   </w:abstractNum>
-  <w:abstractNum w:abstractNumId="7">
+  <w:abstractNum w:abstractNumId="7" w15:restartNumberingAfterBreak="0">
     <w:nsid w:val="58CE2EDE"/>
     <w:multiLevelType w:val="multilevel"/>
     <w:tmpl w:val="8C5ADEE0"/>
@@ -4318,7 +4453,7 @@
       </w:rPr>
     </w:lvl>
   </w:abstractNum>
-  <w:abstractNum w:abstractNumId="8">
+  <w:abstractNum w:abstractNumId="8" w15:restartNumberingAfterBreak="0">
     <w:nsid w:val="5F8C54D1"/>
     <w:multiLevelType w:val="multilevel"/>
     <w:tmpl w:val="481E3916"/>
@@ -4413,7 +4548,7 @@
       </w:pPr>
     </w:lvl>
   </w:abstractNum>
-  <w:abstractNum w:abstractNumId="9">
+  <w:abstractNum w:abstractNumId="9" w15:restartNumberingAfterBreak="0">
     <w:nsid w:val="6EB85E17"/>
     <w:multiLevelType w:val="multilevel"/>
     <w:tmpl w:val="A0CE7C4E"/>
@@ -4535,7 +4670,7 @@
       </w:pPr>
     </w:lvl>
   </w:abstractNum>
-  <w:abstractNum w:abstractNumId="10">
+  <w:abstractNum w:abstractNumId="10" w15:restartNumberingAfterBreak="0">
     <w:nsid w:val="7A9875C4"/>
     <w:multiLevelType w:val="multilevel"/>
     <w:tmpl w:val="72E2BBB4"/>
@@ -4712,7 +4847,7 @@
 </file>
 
 <file path=word/styles.xml><?xml version="1.0" encoding="utf-8"?>
-<w:styles xmlns:mc="http://schemas.openxmlformats.org/markup-compatibility/2006" xmlns:r="http://schemas.openxmlformats.org/officeDocument/2006/relationships" xmlns:w="http://schemas.openxmlformats.org/wordprocessingml/2006/main" xmlns:w14="http://schemas.microsoft.com/office/word/2010/wordml" xmlns:w15="http://schemas.microsoft.com/office/word/2012/wordml" mc:Ignorable="w14 w15">
+<w:styles xmlns:mc="http://schemas.openxmlformats.org/markup-compatibility/2006" xmlns:r="http://schemas.openxmlformats.org/officeDocument/2006/relationships" xmlns:w="http://schemas.openxmlformats.org/wordprocessingml/2006/main" xmlns:w14="http://schemas.microsoft.com/office/word/2010/wordml" xmlns:w15="http://schemas.microsoft.com/office/word/2012/wordml" xmlns:w16se="http://schemas.microsoft.com/office/word/2015/wordml/symex" mc:Ignorable="w14 w15 w16se">
   <w:docDefaults>
     <w:rPrDefault>
       <w:rPr>
@@ -4722,7 +4857,7 @@
     </w:rPrDefault>
     <w:pPrDefault/>
   </w:docDefaults>
-  <w:latentStyles w:defLockedState="0" w:defUIPriority="99" w:defSemiHidden="0" w:defUnhideWhenUsed="0" w:defQFormat="0" w:count="380">
+  <w:latentStyles w:defLockedState="0" w:defUIPriority="99" w:defSemiHidden="0" w:defUnhideWhenUsed="0" w:defQFormat="0" w:count="372">
     <w:lsdException w:name="Normal" w:uiPriority="0"/>
     <w:lsdException w:name="heading 2" w:semiHidden="1" w:unhideWhenUsed="1"/>
     <w:lsdException w:name="heading 3" w:semiHidden="1" w:unhideWhenUsed="1"/>
@@ -4875,15 +5010,6 @@
     <w:lsdException w:name="Table Web 3" w:semiHidden="1" w:unhideWhenUsed="1"/>
     <w:lsdException w:name="Balloon Text" w:semiHidden="1" w:unhideWhenUsed="1"/>
     <w:lsdException w:name="Table Theme" w:semiHidden="1" w:unhideWhenUsed="1"/>
-    <w:lsdException w:name="Note Level 1" w:semiHidden="1" w:unhideWhenUsed="1"/>
-    <w:lsdException w:name="Note Level 2" w:semiHidden="1" w:unhideWhenUsed="1"/>
-    <w:lsdException w:name="Note Level 3" w:semiHidden="1" w:unhideWhenUsed="1"/>
-    <w:lsdException w:name="Note Level 4" w:semiHidden="1" w:unhideWhenUsed="1"/>
-    <w:lsdException w:name="Note Level 5" w:semiHidden="1" w:unhideWhenUsed="1"/>
-    <w:lsdException w:name="Note Level 6" w:semiHidden="1" w:unhideWhenUsed="1"/>
-    <w:lsdException w:name="Note Level 7" w:semiHidden="1" w:unhideWhenUsed="1"/>
-    <w:lsdException w:name="Note Level 8" w:semiHidden="1" w:unhideWhenUsed="1"/>
-    <w:lsdException w:name="Note Level 9" w:semiHidden="1" w:unhideWhenUsed="1"/>
     <w:lsdException w:name="Placeholder Text" w:semiHidden="1"/>
     <w:lsdException w:name="Light Shading"/>
     <w:lsdException w:name="Light List"/>

</xml_diff>